<commit_message>
for different conversion factors
</commit_message>
<xml_diff>
--- a/manuscript_draft.docx
+++ b/manuscript_draft.docx
@@ -116,7 +116,7 @@
         <w:t xml:space="preserve"> </w:t>
       </w:r>
       <w:r>
-        <w:t xml:space="preserve">23,</w:t>
+        <w:t xml:space="preserve">24,</w:t>
       </w:r>
       <w:r>
         <w:t xml:space="preserve"> </w:t>
@@ -2466,7 +2466,426 @@
         <w:t xml:space="preserve"> </w:t>
       </w:r>
       <w:r>
-        <w:t xml:space="preserve">can follow different mechanisms.</w:t>
+        <w:t xml:space="preserve">can follow different rules.</w:t>
+      </w:r>
+    </w:p>
+    <w:p>
+      <w:pPr>
+        <w:pStyle w:val="Compact"/>
+        <w:numPr>
+          <w:numId w:val="1001"/>
+          <w:ilvl w:val="0"/>
+        </w:numPr>
+      </w:pPr>
+      <w:r>
+        <w:t xml:space="preserve">Classical microbial enzyme model (MEM)</w:t>
+      </w:r>
+    </w:p>
+    <w:p>
+      <w:pPr>
+        <w:pStyle w:val="FirstParagraph"/>
+      </w:pPr>
+      <w:r>
+        <w:t xml:space="preserve">Microbial enzyme model presented by Allison et al.</w:t>
+      </w:r>
+      <w:r>
+        <w:t xml:space="preserve"> </w:t>
+      </w:r>
+      <w:r>
+        <w:t xml:space="preserve">(2010)</w:t>
+      </w:r>
+      <w:r>
+        <w:t xml:space="preserve"> </w:t>
+      </w:r>
+      <w:r>
+        <w:t xml:space="preserve">assumes that extracellular enzymes are produced constitutively by the rate (</w:t>
+      </w:r>
+      <m:oMath>
+        <m:sSub>
+          <m:e>
+            <m:r>
+              <m:t>r</m:t>
+            </m:r>
+          </m:e>
+          <m:sub>
+            <m:r>
+              <m:t>E</m:t>
+            </m:r>
+            <m:r>
+              <m:t>n</m:t>
+            </m:r>
+            <m:r>
+              <m:t>z</m:t>
+            </m:r>
+          </m:sub>
+        </m:sSub>
+      </m:oMath>
+      <w:r>
+        <w:t xml:space="preserve">), which is proportional to biomass:</w:t>
+      </w:r>
+    </w:p>
+    <w:p>
+      <w:pPr>
+        <w:pStyle w:val="BodyText"/>
+      </w:pPr>
+      <w:r>
+        <w:t xml:space="preserve">[5]</w:t>
+      </w:r>
+      <w:r>
+        <w:t xml:space="preserve"> </w:t>
+      </w:r>
+      <m:oMath>
+        <m:r>
+          <m:t> </m:t>
+        </m:r>
+        <m:r>
+          <m:t> </m:t>
+        </m:r>
+        <m:r>
+          <m:t> </m:t>
+        </m:r>
+        <m:r>
+          <m:t> </m:t>
+        </m:r>
+        <m:r>
+          <m:t> </m:t>
+        </m:r>
+        <m:r>
+          <m:t> </m:t>
+        </m:r>
+        <m:r>
+          <m:t> </m:t>
+        </m:r>
+        <m:r>
+          <m:t> </m:t>
+        </m:r>
+        <m:r>
+          <m:t> </m:t>
+        </m:r>
+        <m:r>
+          <m:t> </m:t>
+        </m:r>
+        <m:r>
+          <m:t>e</m:t>
+        </m:r>
+        <m:r>
+          <m:t>n</m:t>
+        </m:r>
+        <m:r>
+          <m:t>z</m:t>
+        </m:r>
+        <m:r>
+          <m:t>y</m:t>
+        </m:r>
+        <m:r>
+          <m:t>m</m:t>
+        </m:r>
+        <m:r>
+          <m:t>e</m:t>
+        </m:r>
+        <m:r>
+          <m:t> </m:t>
+        </m:r>
+        <m:r>
+          <m:t>p</m:t>
+        </m:r>
+        <m:r>
+          <m:t>r</m:t>
+        </m:r>
+        <m:r>
+          <m:t>o</m:t>
+        </m:r>
+        <m:r>
+          <m:t>d</m:t>
+        </m:r>
+        <m:r>
+          <m:t>u</m:t>
+        </m:r>
+        <m:r>
+          <m:t>c</m:t>
+        </m:r>
+        <m:r>
+          <m:t>t</m:t>
+        </m:r>
+        <m:r>
+          <m:t>i</m:t>
+        </m:r>
+        <m:r>
+          <m:t>o</m:t>
+        </m:r>
+        <m:r>
+          <m:t>n</m:t>
+        </m:r>
+        <m:r>
+          <m:t> </m:t>
+        </m:r>
+        <m:r>
+          <m:t>=</m:t>
+        </m:r>
+        <m:r>
+          <m:t> </m:t>
+        </m:r>
+        <m:sSub>
+          <m:e>
+            <m:r>
+              <m:t>r</m:t>
+            </m:r>
+          </m:e>
+          <m:sub>
+            <m:r>
+              <m:t>E</m:t>
+            </m:r>
+            <m:r>
+              <m:t>n</m:t>
+            </m:r>
+            <m:r>
+              <m:t>z</m:t>
+            </m:r>
+          </m:sub>
+        </m:sSub>
+        <m:r>
+          <m:t> </m:t>
+        </m:r>
+        <m:r>
+          <m:t>×</m:t>
+        </m:r>
+        <m:r>
+          <m:t> </m:t>
+        </m:r>
+        <m:sSub>
+          <m:e>
+            <m:r>
+              <m:t>C</m:t>
+            </m:r>
+          </m:e>
+          <m:sub>
+            <m:r>
+              <m:t>M</m:t>
+            </m:r>
+            <m:r>
+              <m:t>B</m:t>
+            </m:r>
+          </m:sub>
+        </m:sSub>
+      </m:oMath>
+      <w:r>
+        <w:t xml:space="preserve">.</w:t>
+      </w:r>
+    </w:p>
+    <w:p>
+      <w:pPr>
+        <w:pStyle w:val="BodyText"/>
+      </w:pPr>
+      <w:r>
+        <w:t xml:space="preserve">When extracellular enzymes are produced, microbial biomass is loosing carbon. Therefore, the mass balance equation for microbial biomass is:</w:t>
+      </w:r>
+    </w:p>
+    <w:p>
+      <w:pPr>
+        <w:pStyle w:val="BodyText"/>
+      </w:pPr>
+      <w:r>
+        <w:t xml:space="preserve">[6]</w:t>
+      </w:r>
+      <w:r>
+        <w:t xml:space="preserve"> </w:t>
+      </w:r>
+      <m:oMath>
+        <m:r>
+          <m:t> </m:t>
+        </m:r>
+        <m:r>
+          <m:t> </m:t>
+        </m:r>
+        <m:r>
+          <m:t> </m:t>
+        </m:r>
+        <m:r>
+          <m:t> </m:t>
+        </m:r>
+        <m:r>
+          <m:t> </m:t>
+        </m:r>
+        <m:r>
+          <m:t> </m:t>
+        </m:r>
+        <m:r>
+          <m:t> </m:t>
+        </m:r>
+        <m:r>
+          <m:t> </m:t>
+        </m:r>
+        <m:r>
+          <m:t> </m:t>
+        </m:r>
+        <m:r>
+          <m:t> </m:t>
+        </m:r>
+        <m:f>
+          <m:fPr>
+            <m:type m:val="bar"/>
+          </m:fPr>
+          <m:num>
+            <m:r>
+              <m:t>d</m:t>
+            </m:r>
+            <m:sSub>
+              <m:e>
+                <m:r>
+                  <m:t>C</m:t>
+                </m:r>
+              </m:e>
+              <m:sub>
+                <m:r>
+                  <m:t>M</m:t>
+                </m:r>
+                <m:r>
+                  <m:t>B</m:t>
+                </m:r>
+              </m:sub>
+            </m:sSub>
+          </m:num>
+          <m:den>
+            <m:r>
+              <m:t>d</m:t>
+            </m:r>
+            <m:r>
+              <m:t>t</m:t>
+            </m:r>
+          </m:den>
+        </m:f>
+        <m:r>
+          <m:t> </m:t>
+        </m:r>
+        <m:r>
+          <m:t>=</m:t>
+        </m:r>
+        <m:r>
+          <m:t> </m:t>
+        </m:r>
+        <m:r>
+          <m:t>u</m:t>
+        </m:r>
+        <m:r>
+          <m:t>p</m:t>
+        </m:r>
+        <m:r>
+          <m:t>t</m:t>
+        </m:r>
+        <m:r>
+          <m:t>a</m:t>
+        </m:r>
+        <m:r>
+          <m:t>k</m:t>
+        </m:r>
+        <m:r>
+          <m:t>e</m:t>
+        </m:r>
+        <m:r>
+          <m:t> </m:t>
+        </m:r>
+        <m:r>
+          <m:t>×</m:t>
+        </m:r>
+        <m:r>
+          <m:t> </m:t>
+        </m:r>
+        <m:r>
+          <m:t>C</m:t>
+        </m:r>
+        <m:r>
+          <m:t>U</m:t>
+        </m:r>
+        <m:r>
+          <m:t>E</m:t>
+        </m:r>
+        <m:r>
+          <m:t> </m:t>
+        </m:r>
+        <m:r>
+          <m:t>−</m:t>
+        </m:r>
+        <m:r>
+          <m:t> </m:t>
+        </m:r>
+        <m:r>
+          <m:t>d</m:t>
+        </m:r>
+        <m:r>
+          <m:t>e</m:t>
+        </m:r>
+        <m:r>
+          <m:t>a</m:t>
+        </m:r>
+        <m:r>
+          <m:t>t</m:t>
+        </m:r>
+        <m:r>
+          <m:t>h</m:t>
+        </m:r>
+        <m:r>
+          <m:t> </m:t>
+        </m:r>
+        <m:r>
+          <m:t>−</m:t>
+        </m:r>
+        <m:r>
+          <m:t> </m:t>
+        </m:r>
+        <m:r>
+          <m:t>e</m:t>
+        </m:r>
+        <m:r>
+          <m:t>n</m:t>
+        </m:r>
+        <m:r>
+          <m:t>z</m:t>
+        </m:r>
+        <m:r>
+          <m:t>y</m:t>
+        </m:r>
+        <m:r>
+          <m:t>m</m:t>
+        </m:r>
+        <m:r>
+          <m:t>e</m:t>
+        </m:r>
+        <m:r>
+          <m:t> </m:t>
+        </m:r>
+        <m:r>
+          <m:t>p</m:t>
+        </m:r>
+        <m:r>
+          <m:t>r</m:t>
+        </m:r>
+        <m:r>
+          <m:t>o</m:t>
+        </m:r>
+        <m:r>
+          <m:t>d</m:t>
+        </m:r>
+        <m:r>
+          <m:t>u</m:t>
+        </m:r>
+        <m:r>
+          <m:t>c</m:t>
+        </m:r>
+        <m:r>
+          <m:t>t</m:t>
+        </m:r>
+        <m:r>
+          <m:t>i</m:t>
+        </m:r>
+        <m:r>
+          <m:t>o</m:t>
+        </m:r>
+        <m:r>
+          <m:t>n</m:t>
+        </m:r>
+      </m:oMath>
+      <w:r>
+        <w:t xml:space="preserve">.</w:t>
       </w:r>
     </w:p>
     <w:p>
@@ -2513,7 +2932,7 @@
               <a:graphicData uri="http://schemas.openxmlformats.org/drawingml/2006/picture">
                 <pic:pic>
                   <pic:nvPicPr>
-                    <pic:cNvPr descr="C:\Users\cape159\AppData\Local\Temp\RtmpqKE2nz\file2ac04875b1c.png" id="0" name="Picture"/>
+                    <pic:cNvPr descr="C:\Users\cape159\AppData\Local\Temp\RtmpGYfgeZ\file2b4047c77fe1.png" id="0" name="Picture"/>
                     <pic:cNvPicPr>
                       <a:picLocks noChangeArrowheads="1" noChangeAspect="1"/>
                     </pic:cNvPicPr>
@@ -2560,7 +2979,7 @@
               <a:graphicData uri="http://schemas.openxmlformats.org/drawingml/2006/picture">
                 <pic:pic>
                   <pic:nvPicPr>
-                    <pic:cNvPr descr="C:\Users\cape159\AppData\Local\Temp\RtmpqKE2nz\file2ac04680400f.png" id="0" name="Picture"/>
+                    <pic:cNvPr descr="C:\Users\cape159\AppData\Local\Temp\RtmpGYfgeZ\file2b401e974f06.png" id="0" name="Picture"/>
                     <pic:cNvPicPr>
                       <a:picLocks noChangeArrowheads="1" noChangeAspect="1"/>
                     </pic:cNvPicPr>
@@ -2607,7 +3026,7 @@
               <a:graphicData uri="http://schemas.openxmlformats.org/drawingml/2006/picture">
                 <pic:pic>
                   <pic:nvPicPr>
-                    <pic:cNvPr descr="C:\Users\cape159\AppData\Local\Temp\RtmpqKE2nz\file2ac076e84a41.png" id="0" name="Picture"/>
+                    <pic:cNvPr descr="C:\Users\cape159\AppData\Local\Temp\RtmpGYfgeZ\file2b405be61458.png" id="0" name="Picture"/>
                     <pic:cNvPicPr>
                       <a:picLocks noChangeArrowheads="1" noChangeAspect="1"/>
                     </pic:cNvPicPr>
@@ -2948,6 +3367,40 @@
         <w:pStyle w:val="Bibliography"/>
       </w:pPr>
       <w:r>
+        <w:t xml:space="preserve">Allison, S D, M D Wallenstein, and M A Bradford. 2010. “Soil-carbon response to warming dependent on microbial physiology.”</w:t>
+      </w:r>
+      <w:r>
+        <w:t xml:space="preserve"> </w:t>
+      </w:r>
+      <w:r>
+        <w:rPr>
+          <w:i/>
+        </w:rPr>
+        <w:t xml:space="preserve">Nature Geoscience</w:t>
+      </w:r>
+      <w:r>
+        <w:t xml:space="preserve"> </w:t>
+      </w:r>
+      <w:r>
+        <w:t xml:space="preserve">3 (5): 336–40. doi:</w:t>
+      </w:r>
+      <w:hyperlink r:id="rId45">
+        <w:r>
+          <w:rPr>
+            <w:rStyle w:val="Hyperlink"/>
+          </w:rPr>
+          <w:t xml:space="preserve">10.1038/ngeo846</w:t>
+        </w:r>
+      </w:hyperlink>
+      <w:r>
+        <w:t xml:space="preserve">.</w:t>
+      </w:r>
+    </w:p>
+    <w:p>
+      <w:pPr>
+        <w:pStyle w:val="Bibliography"/>
+      </w:pPr>
+      <w:r>
         <w:t xml:space="preserve">Baart, Gino J.E., Marieke Willemsen, Elnaz Khatami, Alex de Haan, Bert Zomer, E. Coen Beuvery, Johannes Tramper, and Dirk E. Martens. 2008. “Modeling &lt;i&gt;Neisseria meningitidis&lt;/i&gt; B metabolism at different specific growth rates.”</w:t>
       </w:r>
       <w:r>
@@ -2965,7 +3418,7 @@
       <w:r>
         <w:t xml:space="preserve">101 (5): 1022–35. doi:</w:t>
       </w:r>
-      <w:hyperlink r:id="rId45">
+      <w:hyperlink r:id="rId46">
         <w:r>
           <w:rPr>
             <w:rStyle w:val="Hyperlink"/>
@@ -2999,7 +3452,7 @@
       <w:r>
         <w:t xml:space="preserve">6 (5). Multidisciplinary Digital Publishing Institute: 38. doi:</w:t>
       </w:r>
-      <w:hyperlink r:id="rId46">
+      <w:hyperlink r:id="rId47">
         <w:r>
           <w:rPr>
             <w:rStyle w:val="Hyperlink"/>
@@ -3033,7 +3486,7 @@
       <w:r>
         <w:t xml:space="preserve">102 (3-4). Oxford University Press: 129–40. doi:</w:t>
       </w:r>
-      <w:hyperlink r:id="rId47">
+      <w:hyperlink r:id="rId48">
         <w:r>
           <w:rPr>
             <w:rStyle w:val="Hyperlink"/>
@@ -3067,7 +3520,7 @@
       <w:r>
         <w:t xml:space="preserve">13 (1). BioMed Central: 93. doi:</w:t>
       </w:r>
-      <w:hyperlink r:id="rId48">
+      <w:hyperlink r:id="rId49">
         <w:r>
           <w:rPr>
             <w:rStyle w:val="Hyperlink"/>
@@ -3101,7 +3554,7 @@
       <w:r>
         <w:t xml:space="preserve">212 (2): 237–51. doi:</w:t>
       </w:r>
-      <w:hyperlink r:id="rId49">
+      <w:hyperlink r:id="rId50">
         <w:r>
           <w:rPr>
             <w:rStyle w:val="Hyperlink"/>
@@ -3135,7 +3588,7 @@
       <w:r>
         <w:t xml:space="preserve">45 (2): 149–64. doi:</w:t>
       </w:r>
-      <w:hyperlink r:id="rId50">
+      <w:hyperlink r:id="rId51">
         <w:r>
           <w:rPr>
             <w:rStyle w:val="Hyperlink"/>
@@ -3169,7 +3622,7 @@
       <w:r>
         <w:t xml:space="preserve">32 (6). Pergamon: 879–82. doi:</w:t>
       </w:r>
-      <w:hyperlink r:id="rId51">
+      <w:hyperlink r:id="rId52">
         <w:r>
           <w:rPr>
             <w:rStyle w:val="Hyperlink"/>
@@ -3206,7 +3659,7 @@
       <w:r>
         <w:t xml:space="preserve"> </w:t>
       </w:r>
-      <w:hyperlink r:id="rId52">
+      <w:hyperlink r:id="rId53">
         <w:r>
           <w:rPr>
             <w:rStyle w:val="Hyperlink"/>
@@ -3240,7 +3693,7 @@
       <w:r>
         <w:t xml:space="preserve">317 (1-3): 247–58. doi:</w:t>
       </w:r>
-      <w:hyperlink r:id="rId53">
+      <w:hyperlink r:id="rId54">
         <w:r>
           <w:rPr>
             <w:rStyle w:val="Hyperlink"/>
@@ -3297,7 +3750,7 @@
       <w:r>
         <w:t xml:space="preserve">117-118 (September). Elsevier: 1–9. doi:</w:t>
       </w:r>
-      <w:hyperlink r:id="rId54">
+      <w:hyperlink r:id="rId55">
         <w:r>
           <w:rPr>
             <w:rStyle w:val="Hyperlink"/>
@@ -3417,7 +3870,7 @@
     </w:lvl>
   </w:abstractNum>
   <w:abstractNum w:abstractNumId="990">
-    <w:nsid w:val="d9b3a9ec"/>
+    <w:nsid w:val="eedba87f"/>
     <w:multiLevelType w:val="multilevel"/>
     <w:lvl w:ilvl="0">
       <w:numFmt w:val="bullet"/>
@@ -3488,6 +3941,87 @@
     <w:lvl w:ilvl="6">
       <w:numFmt w:val="bullet"/>
       <w:lvlText w:val=" "/>
+      <w:lvlJc w:val="left"/>
+      <w:pPr>
+        <w:tabs>
+          <w:tab w:val="num" w:pos="4320"/>
+        </w:tabs>
+        <w:ind w:left="4800" w:hanging="480"/>
+      </w:pPr>
+    </w:lvl>
+  </w:abstractNum>
+  <w:abstractNum w:abstractNumId="991">
+    <w:nsid w:val="dcffb606"/>
+    <w:multiLevelType w:val="multilevel"/>
+    <w:lvl w:ilvl="0">
+      <w:numFmt w:val="bullet"/>
+      <w:lvlText w:val="•"/>
+      <w:lvlJc w:val="left"/>
+      <w:pPr>
+        <w:tabs>
+          <w:tab w:val="num" w:pos="0"/>
+        </w:tabs>
+        <w:ind w:left="480" w:hanging="480"/>
+      </w:pPr>
+    </w:lvl>
+    <w:lvl w:ilvl="1">
+      <w:numFmt w:val="bullet"/>
+      <w:lvlText w:val="–"/>
+      <w:lvlJc w:val="left"/>
+      <w:pPr>
+        <w:tabs>
+          <w:tab w:val="num" w:pos="720"/>
+        </w:tabs>
+        <w:ind w:left="1200" w:hanging="480"/>
+      </w:pPr>
+    </w:lvl>
+    <w:lvl w:ilvl="2">
+      <w:numFmt w:val="bullet"/>
+      <w:lvlText w:val="•"/>
+      <w:lvlJc w:val="left"/>
+      <w:pPr>
+        <w:tabs>
+          <w:tab w:val="num" w:pos="1440"/>
+        </w:tabs>
+        <w:ind w:left="1920" w:hanging="480"/>
+      </w:pPr>
+    </w:lvl>
+    <w:lvl w:ilvl="3">
+      <w:numFmt w:val="bullet"/>
+      <w:lvlText w:val="–"/>
+      <w:lvlJc w:val="left"/>
+      <w:pPr>
+        <w:tabs>
+          <w:tab w:val="num" w:pos="2160"/>
+        </w:tabs>
+        <w:ind w:left="2640" w:hanging="480"/>
+      </w:pPr>
+    </w:lvl>
+    <w:lvl w:ilvl="4">
+      <w:numFmt w:val="bullet"/>
+      <w:lvlText w:val="•"/>
+      <w:lvlJc w:val="left"/>
+      <w:pPr>
+        <w:tabs>
+          <w:tab w:val="num" w:pos="2880"/>
+        </w:tabs>
+        <w:ind w:left="3360" w:hanging="480"/>
+      </w:pPr>
+    </w:lvl>
+    <w:lvl w:ilvl="5">
+      <w:numFmt w:val="bullet"/>
+      <w:lvlText w:val="–"/>
+      <w:lvlJc w:val="left"/>
+      <w:pPr>
+        <w:tabs>
+          <w:tab w:val="num" w:pos="3600"/>
+        </w:tabs>
+        <w:ind w:left="4080" w:hanging="480"/>
+      </w:pPr>
+    </w:lvl>
+    <w:lvl w:ilvl="6">
+      <w:numFmt w:val="bullet"/>
+      <w:lvlText w:val="•"/>
       <w:lvlJc w:val="left"/>
       <w:pPr>
         <w:tabs>
@@ -3502,6 +4036,9 @@
   </w:num>
   <w:num w:numId="1000">
     <w:abstractNumId w:val="990"/>
+  </w:num>
+  <w:num w:numId="1001">
+    <w:abstractNumId w:val="991"/>
   </w:num>
 </w:numbering>
 </file>

</xml_diff>